<commit_message>
Update Punto 3 examen Falabella.docx
</commit_message>
<xml_diff>
--- a/Desafio SERGIO CID/Punto 3 examen Falabella.docx
+++ b/Desafio SERGIO CID/Punto 3 examen Falabella.docx
@@ -1338,13 +1338,173 @@
           </wp:inline>
         </w:drawing>
       </w:r>
+    </w:p>
+    <w:p>
+      <w:pPr>
+        <w:pStyle w:val="Prrafodelista"/>
+      </w:pPr>
+    </w:p>
+    <w:p>
+      <w:pPr>
+        <w:pStyle w:val="Prrafodelista"/>
+      </w:pPr>
+    </w:p>
+    <w:p>
+      <w:pPr>
+        <w:pStyle w:val="Prrafodelista"/>
+      </w:pPr>
+    </w:p>
+    <w:p>
+      <w:pPr>
+        <w:pStyle w:val="Prrafodelista"/>
+      </w:pPr>
+    </w:p>
+    <w:p>
+      <w:pPr>
+        <w:pStyle w:val="Prrafodelista"/>
+      </w:pPr>
+    </w:p>
+    <w:p>
+      <w:pPr>
+        <w:pStyle w:val="Prrafodelista"/>
+      </w:pPr>
+    </w:p>
+    <w:p>
+      <w:pPr>
+        <w:pStyle w:val="Prrafodelista"/>
+      </w:pPr>
+    </w:p>
+    <w:p>
+      <w:pPr>
+        <w:pStyle w:val="Prrafodelista"/>
+      </w:pPr>
+    </w:p>
+    <w:p>
+      <w:pPr>
+        <w:pStyle w:val="Prrafodelista"/>
+      </w:pPr>
+      <w:r>
+        <w:t>¿</w:t>
+      </w:r>
+      <w:r>
+        <w:t>Cuáles son los puntos a tener en cuenta cuando probamos una API</w:t>
+      </w:r>
+      <w:r>
+        <w:t>?</w:t>
+      </w:r>
+    </w:p>
+    <w:p>
+      <w:pPr>
+        <w:pStyle w:val="Prrafodelista"/>
+      </w:pPr>
+      <w:r>
+        <w:t xml:space="preserve">Se </w:t>
+      </w:r>
+      <w:r>
+        <w:t>debe tener en cuenta lo siguiente:</w:t>
+      </w:r>
+    </w:p>
+    <w:p>
+      <w:pPr>
+        <w:pStyle w:val="Prrafodelista"/>
+        <w:numPr>
+          <w:ilvl w:val="0"/>
+          <w:numId w:val="3"/>
+        </w:numPr>
+      </w:pPr>
+      <w:r>
+        <w:t>Autenticación</w:t>
+      </w:r>
+    </w:p>
+    <w:p>
+      <w:pPr>
+        <w:pStyle w:val="Prrafodelista"/>
+        <w:numPr>
+          <w:ilvl w:val="0"/>
+          <w:numId w:val="3"/>
+        </w:numPr>
+      </w:pPr>
+      <w:r>
+        <w:t>Seguridad</w:t>
+      </w:r>
+    </w:p>
+    <w:p>
+      <w:pPr>
+        <w:pStyle w:val="Prrafodelista"/>
+        <w:numPr>
+          <w:ilvl w:val="0"/>
+          <w:numId w:val="3"/>
+        </w:numPr>
+      </w:pPr>
+      <w:r>
+        <w:t>Formato respuesta</w:t>
+      </w:r>
+    </w:p>
+    <w:p>
+      <w:pPr>
+        <w:pStyle w:val="Prrafodelista"/>
+        <w:numPr>
+          <w:ilvl w:val="0"/>
+          <w:numId w:val="3"/>
+        </w:numPr>
+      </w:pPr>
+      <w:r>
+        <w:t xml:space="preserve">Parámetros requeridos </w:t>
+      </w:r>
+    </w:p>
+    <w:p>
+      <w:pPr>
+        <w:pStyle w:val="Prrafodelista"/>
+        <w:numPr>
+          <w:ilvl w:val="0"/>
+          <w:numId w:val="3"/>
+        </w:numPr>
+      </w:pPr>
+      <w:r>
+        <w:t xml:space="preserve">Tipo de petición: </w:t>
+      </w:r>
+      <w:proofErr w:type="spellStart"/>
+      <w:r>
+        <w:t>get</w:t>
+      </w:r>
+      <w:proofErr w:type="spellEnd"/>
+      <w:r>
+        <w:t xml:space="preserve">, post, </w:t>
+      </w:r>
+      <w:proofErr w:type="spellStart"/>
+      <w:r>
+        <w:t>put</w:t>
+      </w:r>
+      <w:proofErr w:type="spellEnd"/>
+      <w:r>
+        <w:t xml:space="preserve"> etc.</w:t>
+      </w:r>
+    </w:p>
+    <w:p>
+      <w:pPr>
+        <w:pStyle w:val="Prrafodelista"/>
+        <w:numPr>
+          <w:ilvl w:val="0"/>
+          <w:numId w:val="3"/>
+        </w:numPr>
+      </w:pPr>
+      <w:r>
+        <w:t>Códigos http: 200, 201, 404 etc.</w:t>
+      </w:r>
+    </w:p>
+    <w:p>
+      <w:pPr>
+        <w:pStyle w:val="Prrafodelista"/>
+        <w:numPr>
+          <w:ilvl w:val="0"/>
+          <w:numId w:val="3"/>
+        </w:numPr>
+      </w:pPr>
+      <w:r>
+        <w:t>Tiempo de respuesta</w:t>
+      </w:r>
       <w:bookmarkStart w:id="0" w:name="_GoBack"/>
       <w:bookmarkEnd w:id="0"/>
-    </w:p>
-    <w:p>
-      <w:pPr>
-        <w:pStyle w:val="Prrafodelista"/>
-      </w:pPr>
     </w:p>
     <w:p/>
     <w:p>
@@ -1547,11 +1707,126 @@
       </w:pPr>
     </w:lvl>
   </w:abstractNum>
+  <w:abstractNum w:abstractNumId="2" w15:restartNumberingAfterBreak="0">
+    <w:nsid w:val="6BE32227"/>
+    <w:multiLevelType w:val="hybridMultilevel"/>
+    <w:tmpl w:val="1CE24C12"/>
+    <w:lvl w:ilvl="0" w:tplc="8ACAF008">
+      <w:numFmt w:val="bullet"/>
+      <w:lvlText w:val="-"/>
+      <w:lvlJc w:val="left"/>
+      <w:pPr>
+        <w:ind w:left="1776" w:hanging="360"/>
+      </w:pPr>
+      <w:rPr>
+        <w:rFonts w:ascii="Calibri" w:eastAsiaTheme="minorHAnsi" w:hAnsi="Calibri" w:cstheme="minorBidi" w:hint="default"/>
+      </w:rPr>
+    </w:lvl>
+    <w:lvl w:ilvl="1" w:tplc="1C0A0003" w:tentative="1">
+      <w:start w:val="1"/>
+      <w:numFmt w:val="bullet"/>
+      <w:lvlText w:val="o"/>
+      <w:lvlJc w:val="left"/>
+      <w:pPr>
+        <w:ind w:left="2496" w:hanging="360"/>
+      </w:pPr>
+      <w:rPr>
+        <w:rFonts w:ascii="Courier New" w:hAnsi="Courier New" w:cs="Courier New" w:hint="default"/>
+      </w:rPr>
+    </w:lvl>
+    <w:lvl w:ilvl="2" w:tplc="1C0A0005" w:tentative="1">
+      <w:start w:val="1"/>
+      <w:numFmt w:val="bullet"/>
+      <w:lvlText w:val=""/>
+      <w:lvlJc w:val="left"/>
+      <w:pPr>
+        <w:ind w:left="3216" w:hanging="360"/>
+      </w:pPr>
+      <w:rPr>
+        <w:rFonts w:ascii="Wingdings" w:hAnsi="Wingdings" w:hint="default"/>
+      </w:rPr>
+    </w:lvl>
+    <w:lvl w:ilvl="3" w:tplc="1C0A0001" w:tentative="1">
+      <w:start w:val="1"/>
+      <w:numFmt w:val="bullet"/>
+      <w:lvlText w:val=""/>
+      <w:lvlJc w:val="left"/>
+      <w:pPr>
+        <w:ind w:left="3936" w:hanging="360"/>
+      </w:pPr>
+      <w:rPr>
+        <w:rFonts w:ascii="Symbol" w:hAnsi="Symbol" w:hint="default"/>
+      </w:rPr>
+    </w:lvl>
+    <w:lvl w:ilvl="4" w:tplc="1C0A0003" w:tentative="1">
+      <w:start w:val="1"/>
+      <w:numFmt w:val="bullet"/>
+      <w:lvlText w:val="o"/>
+      <w:lvlJc w:val="left"/>
+      <w:pPr>
+        <w:ind w:left="4656" w:hanging="360"/>
+      </w:pPr>
+      <w:rPr>
+        <w:rFonts w:ascii="Courier New" w:hAnsi="Courier New" w:cs="Courier New" w:hint="default"/>
+      </w:rPr>
+    </w:lvl>
+    <w:lvl w:ilvl="5" w:tplc="1C0A0005" w:tentative="1">
+      <w:start w:val="1"/>
+      <w:numFmt w:val="bullet"/>
+      <w:lvlText w:val=""/>
+      <w:lvlJc w:val="left"/>
+      <w:pPr>
+        <w:ind w:left="5376" w:hanging="360"/>
+      </w:pPr>
+      <w:rPr>
+        <w:rFonts w:ascii="Wingdings" w:hAnsi="Wingdings" w:hint="default"/>
+      </w:rPr>
+    </w:lvl>
+    <w:lvl w:ilvl="6" w:tplc="1C0A0001" w:tentative="1">
+      <w:start w:val="1"/>
+      <w:numFmt w:val="bullet"/>
+      <w:lvlText w:val=""/>
+      <w:lvlJc w:val="left"/>
+      <w:pPr>
+        <w:ind w:left="6096" w:hanging="360"/>
+      </w:pPr>
+      <w:rPr>
+        <w:rFonts w:ascii="Symbol" w:hAnsi="Symbol" w:hint="default"/>
+      </w:rPr>
+    </w:lvl>
+    <w:lvl w:ilvl="7" w:tplc="1C0A0003" w:tentative="1">
+      <w:start w:val="1"/>
+      <w:numFmt w:val="bullet"/>
+      <w:lvlText w:val="o"/>
+      <w:lvlJc w:val="left"/>
+      <w:pPr>
+        <w:ind w:left="6816" w:hanging="360"/>
+      </w:pPr>
+      <w:rPr>
+        <w:rFonts w:ascii="Courier New" w:hAnsi="Courier New" w:cs="Courier New" w:hint="default"/>
+      </w:rPr>
+    </w:lvl>
+    <w:lvl w:ilvl="8" w:tplc="1C0A0005" w:tentative="1">
+      <w:start w:val="1"/>
+      <w:numFmt w:val="bullet"/>
+      <w:lvlText w:val=""/>
+      <w:lvlJc w:val="left"/>
+      <w:pPr>
+        <w:ind w:left="7536" w:hanging="360"/>
+      </w:pPr>
+      <w:rPr>
+        <w:rFonts w:ascii="Wingdings" w:hAnsi="Wingdings" w:hint="default"/>
+      </w:rPr>
+    </w:lvl>
+  </w:abstractNum>
   <w:num w:numId="1">
     <w:abstractNumId w:val="1"/>
   </w:num>
   <w:num w:numId="2">
     <w:abstractNumId w:val="0"/>
+  </w:num>
+  <w:num w:numId="3">
+    <w:abstractNumId w:val="2"/>
   </w:num>
 </w:numbering>
 </file>

</xml_diff>